<commit_message>
Working on the article for xmlprague 2020.
</commit_message>
<xml_diff>
--- a/about/constraint-dictionary.docx
+++ b/about/constraint-dictionary.docx
@@ -27,6 +27,32 @@
       <w:pPr>
         <w:pStyle w:val="Heading2"/>
         <w:spacing w:after="160"/>
+        <w:rPr>
+          <w:lang w:val="en-US"/>
+        </w:rPr>
+      </w:pPr>
+      <w:r>
+        <w:rPr>
+          <w:lang w:val="en-US"/>
+        </w:rPr>
+        <w:t xml:space="preserve">Constraint </w:t>
+      </w:r>
+      <w:r>
+        <w:rPr>
+          <w:lang w:val="en-US"/>
+        </w:rPr>
+        <w:t xml:space="preserve">component </w:t>
+      </w:r>
+      <w:r>
+        <w:rPr>
+          <w:lang w:val="en-US"/>
+        </w:rPr>
+        <w:t>group: target size</w:t>
+      </w:r>
+    </w:p>
+    <w:p>
+      <w:pPr>
+        <w:pStyle w:val="Heading3"/>
         <w:rPr>
           <w:lang w:val="en-US"/>
         </w:rPr>
@@ -236,7 +262,19 @@
               <w:rPr>
                 <w:lang w:val="en-US"/>
               </w:rPr>
-              <w:t>ID of the resource shape owning this constraint</w:t>
+              <w:t xml:space="preserve">ID of the resource shape </w:t>
+            </w:r>
+            <w:r>
+              <w:rPr>
+                <w:lang w:val="en-US"/>
+              </w:rPr>
+              <w:t>declaring</w:t>
+            </w:r>
+            <w:r>
+              <w:rPr>
+                <w:lang w:val="en-US"/>
+              </w:rPr>
+              <w:t xml:space="preserve"> this constraint</w:t>
             </w:r>
           </w:p>
         </w:tc>
@@ -364,8 +402,6 @@
               </w:rPr>
               <w:t>resource in whose context the target is selected</w:t>
             </w:r>
-            <w:bookmarkStart w:id="0" w:name="_GoBack"/>
-            <w:bookmarkEnd w:id="0"/>
           </w:p>
         </w:tc>
       </w:tr>
@@ -455,8 +491,7 @@
     </w:p>
     <w:p>
       <w:pPr>
-        <w:pStyle w:val="Heading2"/>
-        <w:spacing w:after="160"/>
+        <w:pStyle w:val="Heading3"/>
         <w:rPr>
           <w:lang w:val="en-US"/>
         </w:rPr>
@@ -644,13 +679,7 @@
           </w:tcPr>
           <w:p>
             <w:r>
-              <w:t>constraint component name („target</w:t>
-            </w:r>
-            <w:r>
-              <w:t>Min</w:t>
-            </w:r>
-            <w:r>
-              <w:t>Count“)</w:t>
+              <w:t>constraint component name („targetMinCount“)</w:t>
             </w:r>
           </w:p>
         </w:tc>
@@ -702,7 +731,19 @@
               <w:rPr>
                 <w:lang w:val="en-US"/>
               </w:rPr>
-              <w:t>ID of the resource shape owning this constraint</w:t>
+              <w:t xml:space="preserve">ID of the resource shape </w:t>
+            </w:r>
+            <w:r>
+              <w:rPr>
+                <w:lang w:val="en-US"/>
+              </w:rPr>
+              <w:t>declaring</w:t>
+            </w:r>
+            <w:r>
+              <w:rPr>
+                <w:lang w:val="en-US"/>
+              </w:rPr>
+              <w:t xml:space="preserve"> this constraint</w:t>
             </w:r>
           </w:p>
         </w:tc>
@@ -722,13 +763,7 @@
               <w:rPr>
                 <w:lang w:val="en-US"/>
               </w:rPr>
-              <w:t>minC</w:t>
-            </w:r>
-            <w:r>
-              <w:rPr>
-                <w:lang w:val="en-US"/>
-              </w:rPr>
-              <w:t>ount</w:t>
+              <w:t>minCount</w:t>
             </w:r>
           </w:p>
         </w:tc>
@@ -878,13 +913,7 @@
               <w:rPr>
                 <w:lang w:val="en-US"/>
               </w:rPr>
-              <w:t>The relative file path selecting the target</w:t>
-            </w:r>
-            <w:r>
-              <w:rPr>
-                <w:lang w:val="en-US"/>
-              </w:rPr>
-              <w:t>, evaluated in the context of the targetContextPath</w:t>
+              <w:t>The relative file path selecting the target, evaluated in the context of the targetContextPath</w:t>
             </w:r>
           </w:p>
         </w:tc>
@@ -922,13 +951,7 @@
               <w:rPr>
                 <w:lang w:val="en-US"/>
               </w:rPr>
-              <w:t>The foxpath expression selecting the target</w:t>
-            </w:r>
-            <w:r>
-              <w:rPr>
-                <w:lang w:val="en-US"/>
-              </w:rPr>
-              <w:t>, evaluated in the context of the targetContextPath</w:t>
+              <w:t>The foxpath expression selecting the target, evaluated in the context of the targetContextPath</w:t>
             </w:r>
           </w:p>
         </w:tc>
@@ -943,8 +966,7 @@
     </w:p>
     <w:p>
       <w:pPr>
-        <w:pStyle w:val="Heading2"/>
-        <w:spacing w:after="160"/>
+        <w:pStyle w:val="Heading3"/>
         <w:rPr>
           <w:lang w:val="en-US"/>
         </w:rPr>
@@ -959,13 +981,7 @@
         <w:rPr>
           <w:lang w:val="en-US"/>
         </w:rPr>
-        <w:t>M</w:t>
-      </w:r>
-      <w:r>
-        <w:rPr>
-          <w:lang w:val="en-US"/>
-        </w:rPr>
-        <w:t>ax</w:t>
+        <w:t>Max</w:t>
       </w:r>
       <w:r>
         <w:rPr>
@@ -1030,7 +1046,7 @@
           <w:szCs w:val="18"/>
           <w:lang w:val="en-US"/>
         </w:rPr>
-        <w:t>m</w:t>
+        <w:t>maxC</w:t>
       </w:r>
       <w:r>
         <w:rPr>
@@ -1039,25 +1055,194 @@
           <w:szCs w:val="18"/>
           <w:lang w:val="en-US"/>
         </w:rPr>
-        <w:t>ax</w:t>
-      </w:r>
-      <w:r>
+        <w:t>ount="1"/&gt;</w:t>
+      </w:r>
+    </w:p>
+    <w:p>
+      <w:pPr>
+        <w:rPr>
+          <w:lang w:val="en-US"/>
+        </w:rPr>
+      </w:pPr>
+      <w:r>
+        <w:rPr>
+          <w:lang w:val="en-US"/>
+        </w:rPr>
+        <w:t>Result properties:</w:t>
+      </w:r>
+    </w:p>
+    <w:p>
+      <w:pPr>
+        <w:rPr>
+          <w:lang w:val="en-US"/>
+        </w:rPr>
+      </w:pPr>
+      <w:r>
+        <w:rPr>
+          <w:lang w:val="en-US"/>
+        </w:rPr>
+        <w:t>…</w:t>
+      </w:r>
+    </w:p>
+    <w:p>
+      <w:pPr>
+        <w:pStyle w:val="Heading2"/>
+        <w:rPr>
+          <w:lang w:val="en-US"/>
+        </w:rPr>
+      </w:pPr>
+      <w:r>
+        <w:rPr>
+          <w:lang w:val="en-US"/>
+        </w:rPr>
+        <w:lastRenderedPageBreak/>
+        <w:t>Constraint component group: folder content</w:t>
+      </w:r>
+    </w:p>
+    <w:p>
+      <w:pPr>
+        <w:rPr>
+          <w:lang w:val="en-US"/>
+        </w:rPr>
+      </w:pPr>
+      <w:r>
+        <w:rPr>
+          <w:lang w:val="en-US"/>
+        </w:rPr>
+        <w:t>Bla</w:t>
+      </w:r>
+    </w:p>
+    <w:p>
+      <w:pPr>
+        <w:pStyle w:val="Heading3"/>
+        <w:rPr>
+          <w:lang w:val="en-US"/>
+        </w:rPr>
+      </w:pPr>
+      <w:r>
+        <w:rPr>
+          <w:lang w:val="en-US"/>
+        </w:rPr>
+        <w:t>Constraint component:</w:t>
+      </w:r>
+      <w:r>
+        <w:rPr>
+          <w:lang w:val="en-US"/>
+        </w:rPr>
+        <w:t xml:space="preserve"> folderContentClosed</w:t>
+      </w:r>
+    </w:p>
+    <w:p>
+      <w:pPr>
+        <w:rPr>
+          <w:lang w:val="en-US"/>
+        </w:rPr>
+      </w:pPr>
+      <w:r>
+        <w:rPr>
+          <w:lang w:val="en-US"/>
+        </w:rPr>
+        <w:t>Example:</w:t>
+      </w:r>
+      <w:bookmarkStart w:id="0" w:name="_GoBack"/>
+      <w:bookmarkEnd w:id="0"/>
+    </w:p>
+    <w:p>
+      <w:pPr>
+        <w:shd w:val="clear" w:color="auto" w:fill="FFFFFF"/>
+        <w:autoSpaceDE w:val="0"/>
+        <w:autoSpaceDN w:val="0"/>
+        <w:adjustRightInd w:val="0"/>
+        <w:spacing w:after="0" w:line="240" w:lineRule="auto"/>
         <w:rPr>
           <w:rFonts w:ascii="Courier New" w:hAnsi="Courier New" w:cs="Courier New"/>
           <w:sz w:val="18"/>
           <w:szCs w:val="18"/>
           <w:lang w:val="en-US"/>
         </w:rPr>
-        <w:t>C</w:t>
-      </w:r>
+      </w:pPr>
       <w:r>
         <w:rPr>
           <w:rFonts w:ascii="Courier New" w:hAnsi="Courier New" w:cs="Courier New"/>
-          <w:sz w:val="18"/>
-          <w:szCs w:val="18"/>
-          <w:lang w:val="en-US"/>
-        </w:rPr>
-        <w:t>ount="1"/&gt;</w:t>
+          <w:sz w:val="16"/>
+          <w:szCs w:val="16"/>
+          <w:highlight w:val="white"/>
+          <w:lang w:val="en-US"/>
+        </w:rPr>
+        <w:t>&lt;folderContent msg="Niem folder with unexpected content." closed="true"&gt;</w:t>
+      </w:r>
+      <w:r>
+        <w:rPr>
+          <w:rFonts w:ascii="Courier New" w:hAnsi="Courier New" w:cs="Courier New"/>
+          <w:sz w:val="16"/>
+          <w:szCs w:val="16"/>
+          <w:highlight w:val="white"/>
+          <w:lang w:val="en-US"/>
+        </w:rPr>
+        <w:br/>
+      </w:r>
+      <w:r>
+        <w:rPr>
+          <w:rFonts w:ascii="Courier New" w:hAnsi="Courier New" w:cs="Courier New"/>
+          <w:sz w:val="16"/>
+          <w:szCs w:val="16"/>
+          <w:highlight w:val="white"/>
+          <w:lang w:val="en-US"/>
+        </w:rPr>
+        <w:t xml:space="preserve">  </w:t>
+      </w:r>
+      <w:r>
+        <w:rPr>
+          <w:rFonts w:ascii="Courier New" w:hAnsi="Courier New" w:cs="Courier New"/>
+          <w:sz w:val="16"/>
+          <w:szCs w:val="16"/>
+          <w:highlight w:val="white"/>
+          <w:lang w:val="en-US"/>
+        </w:rPr>
+        <w:t>&lt;memberFolders names="csv, jsonld-context, niem"/&gt;</w:t>
+      </w:r>
+      <w:r>
+        <w:rPr>
+          <w:rFonts w:ascii="Courier New" w:hAnsi="Courier New" w:cs="Courier New"/>
+          <w:sz w:val="16"/>
+          <w:szCs w:val="16"/>
+          <w:highlight w:val="white"/>
+          <w:lang w:val="en-US"/>
+        </w:rPr>
+        <w:br/>
+        <w:t xml:space="preserve">  &lt;memberFiles names="distribution.txt, README.md"/&gt;</w:t>
+      </w:r>
+      <w:r>
+        <w:rPr>
+          <w:rFonts w:ascii="Courier New" w:hAnsi="Courier New" w:cs="Courier New"/>
+          <w:sz w:val="16"/>
+          <w:szCs w:val="16"/>
+          <w:highlight w:val="white"/>
+          <w:lang w:val="en-US"/>
+        </w:rPr>
+        <w:br/>
+        <w:t xml:space="preserve">  &lt;memberFile name="*change*"/&gt;</w:t>
+      </w:r>
+      <w:r>
+        <w:rPr>
+          <w:rFonts w:ascii="Courier New" w:hAnsi="Courier New" w:cs="Courier New"/>
+          <w:sz w:val="16"/>
+          <w:szCs w:val="16"/>
+          <w:highlight w:val="white"/>
+          <w:lang w:val="en-US"/>
+        </w:rPr>
+        <w:br/>
+        <w:t>&lt;/folderContent&gt;</w:t>
+      </w:r>
+      <w:r>
+        <w:rPr>
+          <w:rFonts w:ascii="Courier New" w:hAnsi="Courier New" w:cs="Courier New"/>
+          <w:sz w:val="16"/>
+          <w:szCs w:val="16"/>
+          <w:highlight w:val="white"/>
+          <w:lang w:val="en-US"/>
+        </w:rPr>
+        <w:br/>
       </w:r>
     </w:p>
     <w:p>
@@ -1073,19 +1258,359 @@
         <w:t>Result properties:</w:t>
       </w:r>
     </w:p>
-    <w:p>
-      <w:pPr>
-        <w:rPr>
-          <w:lang w:val="en-US"/>
-        </w:rPr>
-      </w:pPr>
-      <w:r>
-        <w:rPr>
-          <w:lang w:val="en-US"/>
-        </w:rPr>
-        <w:lastRenderedPageBreak/>
-        <w:t>…</w:t>
-      </w:r>
+    <w:tbl>
+      <w:tblPr>
+        <w:tblStyle w:val="TableGrid"/>
+        <w:tblW w:w="0" w:type="auto"/>
+        <w:tblLook w:val="04A0" w:firstRow="1" w:lastRow="0" w:firstColumn="1" w:lastColumn="0" w:noHBand="0" w:noVBand="1"/>
+      </w:tblPr>
+      <w:tblGrid>
+        <w:gridCol w:w="2875"/>
+        <w:gridCol w:w="6187"/>
+      </w:tblGrid>
+      <w:tr>
+        <w:tc>
+          <w:tcPr>
+            <w:tcW w:w="2741" w:type="dxa"/>
+          </w:tcPr>
+          <w:p>
+            <w:pPr>
+              <w:rPr>
+                <w:b/>
+              </w:rPr>
+            </w:pPr>
+            <w:r>
+              <w:rPr>
+                <w:b/>
+              </w:rPr>
+              <w:t>Property name</w:t>
+            </w:r>
+            <w:r>
+              <w:rPr>
+                <w:b/>
+              </w:rPr>
+              <w:t xml:space="preserve"> </w:t>
+            </w:r>
+            <w:r>
+              <w:rPr>
+                <w:b/>
+              </w:rPr>
+              <w:t>(</w:t>
+            </w:r>
+            <w:r>
+              <w:rPr>
+                <w:b/>
+              </w:rPr>
+              <w:t>path</w:t>
+            </w:r>
+            <w:r>
+              <w:rPr>
+                <w:b/>
+              </w:rPr>
+              <w:t>)</w:t>
+            </w:r>
+          </w:p>
+        </w:tc>
+        <w:tc>
+          <w:tcPr>
+            <w:tcW w:w="6321" w:type="dxa"/>
+          </w:tcPr>
+          <w:p>
+            <w:pPr>
+              <w:rPr>
+                <w:b/>
+              </w:rPr>
+            </w:pPr>
+            <w:r>
+              <w:rPr>
+                <w:b/>
+              </w:rPr>
+              <w:t>Meaning or value</w:t>
+            </w:r>
+          </w:p>
+        </w:tc>
+      </w:tr>
+      <w:tr>
+        <w:tc>
+          <w:tcPr>
+            <w:tcW w:w="2741" w:type="dxa"/>
+          </w:tcPr>
+          <w:p>
+            <w:r>
+              <w:t>filePath</w:t>
+            </w:r>
+          </w:p>
+        </w:tc>
+        <w:tc>
+          <w:tcPr>
+            <w:tcW w:w="6321" w:type="dxa"/>
+          </w:tcPr>
+          <w:p>
+            <w:pPr>
+              <w:rPr>
+                <w:lang w:val="en-US"/>
+              </w:rPr>
+            </w:pPr>
+            <w:r>
+              <w:rPr>
+                <w:lang w:val="en-US"/>
+              </w:rPr>
+              <w:t xml:space="preserve">File path of the </w:t>
+            </w:r>
+            <w:r>
+              <w:rPr>
+                <w:lang w:val="en-US"/>
+              </w:rPr>
+              <w:t xml:space="preserve">folder </w:t>
+            </w:r>
+            <w:r>
+              <w:rPr>
+                <w:lang w:val="en-US"/>
+              </w:rPr>
+              <w:t>validated</w:t>
+            </w:r>
+          </w:p>
+        </w:tc>
+      </w:tr>
+      <w:tr>
+        <w:tc>
+          <w:tcPr>
+            <w:tcW w:w="2741" w:type="dxa"/>
+          </w:tcPr>
+          <w:p>
+            <w:r>
+              <w:t>constraintComponent</w:t>
+            </w:r>
+          </w:p>
+        </w:tc>
+        <w:tc>
+          <w:tcPr>
+            <w:tcW w:w="6321" w:type="dxa"/>
+          </w:tcPr>
+          <w:p>
+            <w:r>
+              <w:t>C</w:t>
+            </w:r>
+            <w:r>
+              <w:t>onstraint component name („folderContentClosed“)</w:t>
+            </w:r>
+          </w:p>
+        </w:tc>
+      </w:tr>
+      <w:tr>
+        <w:tc>
+          <w:tcPr>
+            <w:tcW w:w="2741" w:type="dxa"/>
+          </w:tcPr>
+          <w:p>
+            <w:r>
+              <w:t>constraintID</w:t>
+            </w:r>
+          </w:p>
+        </w:tc>
+        <w:tc>
+          <w:tcPr>
+            <w:tcW w:w="6321" w:type="dxa"/>
+          </w:tcPr>
+          <w:p>
+            <w:r>
+              <w:t>C</w:t>
+            </w:r>
+            <w:r>
+              <w:t>onstraint ID</w:t>
+            </w:r>
+          </w:p>
+        </w:tc>
+      </w:tr>
+      <w:tr>
+        <w:tc>
+          <w:tcPr>
+            <w:tcW w:w="2741" w:type="dxa"/>
+          </w:tcPr>
+          <w:p>
+            <w:r>
+              <w:t>resourceShapeID</w:t>
+            </w:r>
+          </w:p>
+        </w:tc>
+        <w:tc>
+          <w:tcPr>
+            <w:tcW w:w="6321" w:type="dxa"/>
+          </w:tcPr>
+          <w:p>
+            <w:pPr>
+              <w:rPr>
+                <w:lang w:val="en-US"/>
+              </w:rPr>
+            </w:pPr>
+            <w:r>
+              <w:rPr>
+                <w:lang w:val="en-US"/>
+              </w:rPr>
+              <w:t xml:space="preserve">ID of the resource shape </w:t>
+            </w:r>
+            <w:r>
+              <w:rPr>
+                <w:lang w:val="en-US"/>
+              </w:rPr>
+              <w:t>declaring</w:t>
+            </w:r>
+            <w:r>
+              <w:rPr>
+                <w:lang w:val="en-US"/>
+              </w:rPr>
+              <w:t xml:space="preserve"> this constraint</w:t>
+            </w:r>
+          </w:p>
+        </w:tc>
+      </w:tr>
+      <w:tr>
+        <w:tc>
+          <w:tcPr>
+            <w:tcW w:w="2741" w:type="dxa"/>
+          </w:tcPr>
+          <w:p>
+            <w:pPr>
+              <w:rPr>
+                <w:lang w:val="en-US"/>
+              </w:rPr>
+            </w:pPr>
+            <w:r>
+              <w:rPr>
+                <w:lang w:val="en-US"/>
+              </w:rPr>
+              <w:t>resourceName</w:t>
+            </w:r>
+          </w:p>
+          <w:p>
+            <w:pPr>
+              <w:rPr>
+                <w:lang w:val="en-US"/>
+              </w:rPr>
+            </w:pPr>
+            <w:r>
+              <w:rPr>
+                <w:lang w:val="en-US"/>
+              </w:rPr>
+              <w:t>(</w:t>
+            </w:r>
+            <w:r>
+              <w:rPr>
+                <w:lang w:val="en-US"/>
+              </w:rPr>
+              <w:t>resources/resource/@name</w:t>
+            </w:r>
+            <w:r>
+              <w:rPr>
+                <w:lang w:val="en-US"/>
+              </w:rPr>
+              <w:t>)</w:t>
+            </w:r>
+          </w:p>
+        </w:tc>
+        <w:tc>
+          <w:tcPr>
+            <w:tcW w:w="6321" w:type="dxa"/>
+          </w:tcPr>
+          <w:p>
+            <w:pPr>
+              <w:rPr>
+                <w:lang w:val="en-US"/>
+              </w:rPr>
+            </w:pPr>
+            <w:r>
+              <w:rPr>
+                <w:lang w:val="en-US"/>
+              </w:rPr>
+              <w:t>Name of an unexpected resource</w:t>
+            </w:r>
+          </w:p>
+        </w:tc>
+      </w:tr>
+      <w:tr>
+        <w:tc>
+          <w:tcPr>
+            <w:tcW w:w="2741" w:type="dxa"/>
+          </w:tcPr>
+          <w:p>
+            <w:pPr>
+              <w:rPr>
+                <w:lang w:val="en-US"/>
+              </w:rPr>
+            </w:pPr>
+            <w:r>
+              <w:rPr>
+                <w:lang w:val="en-US"/>
+              </w:rPr>
+              <w:t>resourceKind</w:t>
+            </w:r>
+          </w:p>
+          <w:p>
+            <w:pPr>
+              <w:rPr>
+                <w:lang w:val="en-US"/>
+              </w:rPr>
+            </w:pPr>
+            <w:r>
+              <w:rPr>
+                <w:lang w:val="en-US"/>
+              </w:rPr>
+              <w:t>(</w:t>
+            </w:r>
+            <w:r>
+              <w:rPr>
+                <w:lang w:val="en-US"/>
+              </w:rPr>
+              <w:t>resources/resource/@kind</w:t>
+            </w:r>
+            <w:r>
+              <w:rPr>
+                <w:lang w:val="en-US"/>
+              </w:rPr>
+              <w:t>)</w:t>
+            </w:r>
+          </w:p>
+        </w:tc>
+        <w:tc>
+          <w:tcPr>
+            <w:tcW w:w="6321" w:type="dxa"/>
+          </w:tcPr>
+          <w:p>
+            <w:pPr>
+              <w:rPr>
+                <w:lang w:val="en-US"/>
+              </w:rPr>
+            </w:pPr>
+            <w:r>
+              <w:rPr>
+                <w:lang w:val="en-US"/>
+              </w:rPr>
+              <w:t>Kind of an unexpected resource (file or folder)</w:t>
+            </w:r>
+          </w:p>
+        </w:tc>
+      </w:tr>
+    </w:tbl>
+    <w:p>
+      <w:pPr>
+        <w:rPr>
+          <w:lang w:val="en-US"/>
+        </w:rPr>
+      </w:pPr>
+    </w:p>
+    <w:p>
+      <w:pPr>
+        <w:rPr>
+          <w:lang w:val="en-US"/>
+        </w:rPr>
+      </w:pPr>
+    </w:p>
+    <w:p>
+      <w:pPr>
+        <w:rPr>
+          <w:lang w:val="en-US"/>
+        </w:rPr>
+      </w:pPr>
     </w:p>
     <w:sectPr>
       <w:pgSz w:w="11906" w:h="16838"/>
@@ -1095,6 +1620,56 @@
     </w:sectPr>
   </w:body>
 </w:document>
+</file>
+
+<file path=word/endnotes.xml><?xml version="1.0" encoding="utf-8"?>
+<w:endnotes xmlns:wpc="http://schemas.microsoft.com/office/word/2010/wordprocessingCanvas" xmlns:mc="http://schemas.openxmlformats.org/markup-compatibility/2006" xmlns:o="urn:schemas-microsoft-com:office:office" xmlns:r="http://schemas.openxmlformats.org/officeDocument/2006/relationships" xmlns:m="http://schemas.openxmlformats.org/officeDocument/2006/math" xmlns:v="urn:schemas-microsoft-com:vml" xmlns:wp14="http://schemas.microsoft.com/office/word/2010/wordprocessingDrawing" xmlns:wp="http://schemas.openxmlformats.org/drawingml/2006/wordprocessingDrawing" xmlns:w10="urn:schemas-microsoft-com:office:word" xmlns:w="http://schemas.openxmlformats.org/wordprocessingml/2006/main" xmlns:w14="http://schemas.microsoft.com/office/word/2010/wordml" xmlns:w15="http://schemas.microsoft.com/office/word/2012/wordml" xmlns:wpg="http://schemas.microsoft.com/office/word/2010/wordprocessingGroup" xmlns:wpi="http://schemas.microsoft.com/office/word/2010/wordprocessingInk" xmlns:wne="http://schemas.microsoft.com/office/word/2006/wordml" xmlns:wps="http://schemas.microsoft.com/office/word/2010/wordprocessingShape" mc:Ignorable="w14 w15 wp14">
+  <w:endnote w:type="separator" w:id="-1">
+    <w:p>
+      <w:pPr>
+        <w:spacing w:after="0" w:line="240" w:lineRule="auto"/>
+      </w:pPr>
+      <w:r>
+        <w:separator/>
+      </w:r>
+    </w:p>
+  </w:endnote>
+  <w:endnote w:type="continuationSeparator" w:id="0">
+    <w:p>
+      <w:pPr>
+        <w:spacing w:after="0" w:line="240" w:lineRule="auto"/>
+      </w:pPr>
+      <w:r>
+        <w:continuationSeparator/>
+      </w:r>
+    </w:p>
+  </w:endnote>
+</w:endnotes>
+</file>
+
+<file path=word/footnotes.xml><?xml version="1.0" encoding="utf-8"?>
+<w:footnotes xmlns:wpc="http://schemas.microsoft.com/office/word/2010/wordprocessingCanvas" xmlns:mc="http://schemas.openxmlformats.org/markup-compatibility/2006" xmlns:o="urn:schemas-microsoft-com:office:office" xmlns:r="http://schemas.openxmlformats.org/officeDocument/2006/relationships" xmlns:m="http://schemas.openxmlformats.org/officeDocument/2006/math" xmlns:v="urn:schemas-microsoft-com:vml" xmlns:wp14="http://schemas.microsoft.com/office/word/2010/wordprocessingDrawing" xmlns:wp="http://schemas.openxmlformats.org/drawingml/2006/wordprocessingDrawing" xmlns:w10="urn:schemas-microsoft-com:office:word" xmlns:w="http://schemas.openxmlformats.org/wordprocessingml/2006/main" xmlns:w14="http://schemas.microsoft.com/office/word/2010/wordml" xmlns:w15="http://schemas.microsoft.com/office/word/2012/wordml" xmlns:wpg="http://schemas.microsoft.com/office/word/2010/wordprocessingGroup" xmlns:wpi="http://schemas.microsoft.com/office/word/2010/wordprocessingInk" xmlns:wne="http://schemas.microsoft.com/office/word/2006/wordml" xmlns:wps="http://schemas.microsoft.com/office/word/2010/wordprocessingShape" mc:Ignorable="w14 w15 wp14">
+  <w:footnote w:type="separator" w:id="-1">
+    <w:p>
+      <w:pPr>
+        <w:spacing w:after="0" w:line="240" w:lineRule="auto"/>
+      </w:pPr>
+      <w:r>
+        <w:separator/>
+      </w:r>
+    </w:p>
+  </w:footnote>
+  <w:footnote w:type="continuationSeparator" w:id="0">
+    <w:p>
+      <w:pPr>
+        <w:spacing w:after="0" w:line="240" w:lineRule="auto"/>
+      </w:pPr>
+      <w:r>
+        <w:continuationSeparator/>
+      </w:r>
+    </w:p>
+  </w:footnote>
+</w:footnotes>
 </file>
 
 <file path=word/styles.xml><?xml version="1.0" encoding="utf-8"?>
@@ -1534,6 +2109,28 @@
       <w:szCs w:val="26"/>
     </w:rPr>
   </w:style>
+  <w:style w:type="paragraph" w:styleId="Heading3">
+    <w:name w:val="heading 3"/>
+    <w:basedOn w:val="Normal"/>
+    <w:next w:val="Normal"/>
+    <w:link w:val="Heading3Char"/>
+    <w:uiPriority w:val="9"/>
+    <w:unhideWhenUsed/>
+    <w:qFormat/>
+    <w:rsid w:val="00C44D58"/>
+    <w:pPr>
+      <w:keepNext/>
+      <w:keepLines/>
+      <w:spacing w:before="40" w:after="0"/>
+      <w:outlineLvl w:val="2"/>
+    </w:pPr>
+    <w:rPr>
+      <w:rFonts w:asciiTheme="majorHAnsi" w:eastAsiaTheme="majorEastAsia" w:hAnsiTheme="majorHAnsi" w:cstheme="majorBidi"/>
+      <w:color w:val="1F4D78" w:themeColor="accent1" w:themeShade="7F"/>
+      <w:sz w:val="24"/>
+      <w:szCs w:val="24"/>
+    </w:rPr>
+  </w:style>
   <w:style w:type="character" w:default="1" w:styleId="DefaultParagraphFont">
     <w:name w:val="Default Paragraph Font"/>
     <w:uiPriority w:val="1"/>
@@ -1605,6 +2202,93 @@
       <w:sz w:val="32"/>
       <w:szCs w:val="32"/>
     </w:rPr>
+  </w:style>
+  <w:style w:type="character" w:customStyle="1" w:styleId="Heading3Char">
+    <w:name w:val="Heading 3 Char"/>
+    <w:basedOn w:val="DefaultParagraphFont"/>
+    <w:link w:val="Heading3"/>
+    <w:uiPriority w:val="9"/>
+    <w:rsid w:val="00C44D58"/>
+    <w:rPr>
+      <w:rFonts w:asciiTheme="majorHAnsi" w:eastAsiaTheme="majorEastAsia" w:hAnsiTheme="majorHAnsi" w:cstheme="majorBidi"/>
+      <w:color w:val="1F4D78" w:themeColor="accent1" w:themeShade="7F"/>
+      <w:sz w:val="24"/>
+      <w:szCs w:val="24"/>
+    </w:rPr>
+  </w:style>
+  <w:style w:type="paragraph" w:styleId="BalloonText">
+    <w:name w:val="Balloon Text"/>
+    <w:basedOn w:val="Normal"/>
+    <w:link w:val="BalloonTextChar"/>
+    <w:uiPriority w:val="99"/>
+    <w:semiHidden/>
+    <w:unhideWhenUsed/>
+    <w:rsid w:val="003A7E5A"/>
+    <w:pPr>
+      <w:spacing w:after="0" w:line="240" w:lineRule="auto"/>
+    </w:pPr>
+    <w:rPr>
+      <w:rFonts w:ascii="Segoe UI" w:hAnsi="Segoe UI" w:cs="Segoe UI"/>
+      <w:sz w:val="18"/>
+      <w:szCs w:val="18"/>
+    </w:rPr>
+  </w:style>
+  <w:style w:type="character" w:customStyle="1" w:styleId="BalloonTextChar">
+    <w:name w:val="Balloon Text Char"/>
+    <w:basedOn w:val="DefaultParagraphFont"/>
+    <w:link w:val="BalloonText"/>
+    <w:uiPriority w:val="99"/>
+    <w:semiHidden/>
+    <w:rsid w:val="003A7E5A"/>
+    <w:rPr>
+      <w:rFonts w:ascii="Segoe UI" w:hAnsi="Segoe UI" w:cs="Segoe UI"/>
+      <w:sz w:val="18"/>
+      <w:szCs w:val="18"/>
+    </w:rPr>
+  </w:style>
+  <w:style w:type="paragraph" w:styleId="Header">
+    <w:name w:val="header"/>
+    <w:basedOn w:val="Normal"/>
+    <w:link w:val="HeaderChar"/>
+    <w:uiPriority w:val="99"/>
+    <w:unhideWhenUsed/>
+    <w:rsid w:val="00453568"/>
+    <w:pPr>
+      <w:tabs>
+        <w:tab w:val="center" w:pos="4536"/>
+        <w:tab w:val="right" w:pos="9072"/>
+      </w:tabs>
+      <w:spacing w:after="0" w:line="240" w:lineRule="auto"/>
+    </w:pPr>
+  </w:style>
+  <w:style w:type="character" w:customStyle="1" w:styleId="HeaderChar">
+    <w:name w:val="Header Char"/>
+    <w:basedOn w:val="DefaultParagraphFont"/>
+    <w:link w:val="Header"/>
+    <w:uiPriority w:val="99"/>
+    <w:rsid w:val="00453568"/>
+  </w:style>
+  <w:style w:type="paragraph" w:styleId="Footer">
+    <w:name w:val="footer"/>
+    <w:basedOn w:val="Normal"/>
+    <w:link w:val="FooterChar"/>
+    <w:uiPriority w:val="99"/>
+    <w:unhideWhenUsed/>
+    <w:rsid w:val="00453568"/>
+    <w:pPr>
+      <w:tabs>
+        <w:tab w:val="center" w:pos="4536"/>
+        <w:tab w:val="right" w:pos="9072"/>
+      </w:tabs>
+      <w:spacing w:after="0" w:line="240" w:lineRule="auto"/>
+    </w:pPr>
+  </w:style>
+  <w:style w:type="character" w:customStyle="1" w:styleId="FooterChar">
+    <w:name w:val="Footer Char"/>
+    <w:basedOn w:val="DefaultParagraphFont"/>
+    <w:link w:val="Footer"/>
+    <w:uiPriority w:val="99"/>
+    <w:rsid w:val="00453568"/>
   </w:style>
 </w:styles>
 </file>

</xml_diff>